<commit_message>
added nsbe to resume
</commit_message>
<xml_diff>
--- a/documents/Resume.docx
+++ b/documents/Resume.docx
@@ -1512,6 +1512,128 @@
     </w:p>
     <w:p>
       <w:pPr>
+        <w:rPr>
+          <w:b/>
+          <w:bCs/>
+          <w:sz w:val="20"/>
+          <w:szCs w:val="20"/>
+        </w:rPr>
+      </w:pPr>
+      <w:r>
+        <w:rPr>
+          <w:b/>
+          <w:bCs/>
+          <w:sz w:val="20"/>
+          <w:szCs w:val="20"/>
+        </w:rPr>
+        <w:t xml:space="preserve">National Society of Black Engineers </w:t>
+      </w:r>
+      <w:r>
+        <w:rPr>
+          <w:b/>
+          <w:bCs/>
+          <w:sz w:val="20"/>
+          <w:szCs w:val="20"/>
+        </w:rPr>
+        <w:tab/>
+      </w:r>
+      <w:r>
+        <w:rPr>
+          <w:b/>
+          <w:bCs/>
+          <w:sz w:val="20"/>
+          <w:szCs w:val="20"/>
+        </w:rPr>
+        <w:tab/>
+      </w:r>
+      <w:r>
+        <w:rPr>
+          <w:b/>
+          <w:bCs/>
+          <w:sz w:val="20"/>
+          <w:szCs w:val="20"/>
+        </w:rPr>
+        <w:tab/>
+      </w:r>
+      <w:r>
+        <w:rPr>
+          <w:b/>
+          <w:bCs/>
+          <w:sz w:val="20"/>
+          <w:szCs w:val="20"/>
+        </w:rPr>
+        <w:tab/>
+      </w:r>
+      <w:r>
+        <w:rPr>
+          <w:b/>
+          <w:bCs/>
+          <w:sz w:val="20"/>
+          <w:szCs w:val="20"/>
+        </w:rPr>
+        <w:tab/>
+      </w:r>
+      <w:r>
+        <w:rPr>
+          <w:b/>
+          <w:bCs/>
+          <w:sz w:val="20"/>
+          <w:szCs w:val="20"/>
+        </w:rPr>
+        <w:tab/>
+      </w:r>
+      <w:r>
+        <w:rPr>
+          <w:b/>
+          <w:bCs/>
+          <w:sz w:val="20"/>
+          <w:szCs w:val="20"/>
+        </w:rPr>
+        <w:tab/>
+      </w:r>
+      <w:r>
+        <w:rPr>
+          <w:b/>
+          <w:bCs/>
+          <w:sz w:val="20"/>
+          <w:szCs w:val="20"/>
+        </w:rPr>
+        <w:tab/>
+        <w:t xml:space="preserve">        Sept 2020 - </w:t>
+      </w:r>
+      <w:proofErr w:type="spellStart"/>
+      <w:r>
+        <w:rPr>
+          <w:b/>
+          <w:bCs/>
+          <w:sz w:val="20"/>
+          <w:szCs w:val="20"/>
+        </w:rPr>
+        <w:t>Curr</w:t>
+      </w:r>
+      <w:proofErr w:type="spellEnd"/>
+    </w:p>
+    <w:p>
+      <w:pPr>
+        <w:rPr>
+          <w:i/>
+          <w:iCs/>
+          <w:sz w:val="20"/>
+          <w:szCs w:val="20"/>
+        </w:rPr>
+      </w:pPr>
+      <w:r>
+        <w:rPr>
+          <w:i/>
+          <w:iCs/>
+          <w:sz w:val="20"/>
+          <w:szCs w:val="20"/>
+        </w:rPr>
+        <w:t>Member</w:t>
+      </w:r>
+    </w:p>
+    <w:p>
+      <w:pPr>
         <w:tabs>
           <w:tab w:val="left" w:pos="1380"/>
         </w:tabs>
@@ -1712,168 +1834,12 @@
     </w:p>
     <w:p>
       <w:pPr>
-        <w:tabs>
-          <w:tab w:val="left" w:pos="1440"/>
-          <w:tab w:val="right" w:pos="10494"/>
-        </w:tabs>
-        <w:spacing w:before="60"/>
-        <w:rPr>
-          <w:sz w:val="20"/>
-          <w:szCs w:val="20"/>
-        </w:rPr>
-      </w:pPr>
-      <w:r>
-        <w:rPr>
-          <w:b/>
-          <w:sz w:val="20"/>
-          <w:szCs w:val="20"/>
-        </w:rPr>
-        <w:t>Novack Cafe,</w:t>
-      </w:r>
-      <w:r>
-        <w:rPr>
-          <w:sz w:val="20"/>
-          <w:szCs w:val="20"/>
-        </w:rPr>
-        <w:t xml:space="preserve"> </w:t>
-      </w:r>
-      <w:r>
-        <w:rPr>
-          <w:sz w:val="20"/>
-          <w:szCs w:val="20"/>
-        </w:rPr>
-        <w:t>Hanover</w:t>
-      </w:r>
-      <w:r>
-        <w:rPr>
-          <w:sz w:val="20"/>
-          <w:szCs w:val="20"/>
-        </w:rPr>
-        <w:t>, N</w:t>
-      </w:r>
-      <w:r>
-        <w:rPr>
-          <w:sz w:val="20"/>
-          <w:szCs w:val="20"/>
-        </w:rPr>
-        <w:t>H</w:t>
-      </w:r>
-      <w:r>
-        <w:rPr>
-          <w:sz w:val="20"/>
-          <w:szCs w:val="20"/>
-        </w:rPr>
-        <w:tab/>
-      </w:r>
-      <w:r>
-        <w:rPr>
-          <w:b/>
-          <w:sz w:val="20"/>
-          <w:szCs w:val="20"/>
-        </w:rPr>
-        <w:t>September</w:t>
-      </w:r>
-      <w:r>
-        <w:rPr>
-          <w:b/>
-          <w:sz w:val="20"/>
-          <w:szCs w:val="20"/>
-        </w:rPr>
-        <w:t xml:space="preserve"> 20</w:t>
-      </w:r>
-      <w:r>
-        <w:rPr>
-          <w:b/>
-          <w:sz w:val="20"/>
-          <w:szCs w:val="20"/>
-        </w:rPr>
-        <w:t>20</w:t>
-      </w:r>
-      <w:r>
-        <w:rPr>
-          <w:b/>
-          <w:sz w:val="20"/>
-          <w:szCs w:val="20"/>
-        </w:rPr>
-        <w:t xml:space="preserve"> - </w:t>
-      </w:r>
-      <w:r>
-        <w:rPr>
-          <w:b/>
-          <w:sz w:val="20"/>
-          <w:szCs w:val="20"/>
-        </w:rPr>
-        <w:t>current</w:t>
-      </w:r>
-      <w:r>
-        <w:rPr>
-          <w:b/>
-          <w:sz w:val="20"/>
-          <w:szCs w:val="20"/>
-        </w:rPr>
-        <w:t xml:space="preserve"> </w:t>
-      </w:r>
-    </w:p>
-    <w:p>
-      <w:pPr>
         <w:rPr>
           <w:i/>
           <w:sz w:val="20"/>
           <w:szCs w:val="20"/>
         </w:rPr>
       </w:pPr>
-      <w:r>
-        <w:rPr>
-          <w:i/>
-          <w:sz w:val="20"/>
-          <w:szCs w:val="20"/>
-        </w:rPr>
-        <w:t>Associate</w:t>
-      </w:r>
-    </w:p>
-    <w:p>
-      <w:pPr>
-        <w:pStyle w:val="ListParagraph"/>
-        <w:numPr>
-          <w:ilvl w:val="0"/>
-          <w:numId w:val="6"/>
-        </w:numPr>
-        <w:rPr>
-          <w:i/>
-          <w:sz w:val="20"/>
-          <w:szCs w:val="20"/>
-        </w:rPr>
-      </w:pPr>
-      <w:r>
-        <w:rPr>
-          <w:iCs/>
-          <w:sz w:val="20"/>
-          <w:szCs w:val="20"/>
-        </w:rPr>
-        <w:t xml:space="preserve">Work well with small staff and efficiently under time constraints </w:t>
-      </w:r>
-    </w:p>
-    <w:p>
-      <w:pPr>
-        <w:pStyle w:val="ListParagraph"/>
-        <w:numPr>
-          <w:ilvl w:val="0"/>
-          <w:numId w:val="6"/>
-        </w:numPr>
-        <w:rPr>
-          <w:i/>
-          <w:sz w:val="20"/>
-          <w:szCs w:val="20"/>
-        </w:rPr>
-      </w:pPr>
-      <w:r>
-        <w:rPr>
-          <w:iCs/>
-          <w:sz w:val="20"/>
-          <w:szCs w:val="20"/>
-        </w:rPr>
-        <w:t>Communicability and Customer service skills</w:t>
-      </w:r>
     </w:p>
     <w:sectPr>
       <w:headerReference w:type="default" r:id="rId8"/>

</xml_diff>